<commit_message>
Updated with most recent information.
</commit_message>
<xml_diff>
--- a/Classes_Taken.docx
+++ b/Classes_Taken.docx
@@ -575,8 +575,6 @@
               </w:rPr>
               <w:t>/A+</w:t>
             </w:r>
-            <w:bookmarkStart w:id="0" w:name="_GoBack"/>
-            <w:bookmarkEnd w:id="0"/>
           </w:p>
         </w:tc>
       </w:tr>
@@ -1328,6 +1326,172 @@
                 <w:szCs w:val="28"/>
               </w:rPr>
               <w:t>B+/A</w:t>
+            </w:r>
+          </w:p>
+        </w:tc>
+      </w:tr>
+      <w:tr>
+        <w:tc>
+          <w:tcPr>
+            <w:tcW w:w="6745" w:type="dxa"/>
+          </w:tcPr>
+          <w:p>
+            <w:pPr>
+              <w:pStyle w:val="ListParagraph"/>
+              <w:numPr>
+                <w:ilvl w:val="0"/>
+                <w:numId w:val="1"/>
+              </w:numPr>
+              <w:rPr>
+                <w:rFonts w:ascii="Times New Roman" w:hAnsi="Times New Roman" w:cs="Times New Roman"/>
+                <w:sz w:val="28"/>
+                <w:szCs w:val="28"/>
+              </w:rPr>
+            </w:pPr>
+            <w:r>
+              <w:rPr>
+                <w:rFonts w:ascii="Times New Roman" w:hAnsi="Times New Roman" w:cs="Times New Roman"/>
+                <w:sz w:val="28"/>
+                <w:szCs w:val="28"/>
+              </w:rPr>
+              <w:t>EECS 112L: Org Digital Comp Lab</w:t>
+            </w:r>
+          </w:p>
+        </w:tc>
+        <w:tc>
+          <w:tcPr>
+            <w:tcW w:w="1885" w:type="dxa"/>
+          </w:tcPr>
+          <w:p>
+            <w:pPr>
+              <w:jc w:val="center"/>
+              <w:rPr>
+                <w:rFonts w:ascii="Times New Roman" w:hAnsi="Times New Roman" w:cs="Times New Roman"/>
+                <w:sz w:val="28"/>
+                <w:szCs w:val="28"/>
+              </w:rPr>
+            </w:pPr>
+            <w:r>
+              <w:rPr>
+                <w:rFonts w:ascii="Times New Roman" w:hAnsi="Times New Roman" w:cs="Times New Roman"/>
+                <w:sz w:val="28"/>
+                <w:szCs w:val="28"/>
+              </w:rPr>
+              <w:t>A</w:t>
+            </w:r>
+          </w:p>
+        </w:tc>
+      </w:tr>
+      <w:tr>
+        <w:tc>
+          <w:tcPr>
+            <w:tcW w:w="6745" w:type="dxa"/>
+          </w:tcPr>
+          <w:p>
+            <w:pPr>
+              <w:pStyle w:val="ListParagraph"/>
+              <w:numPr>
+                <w:ilvl w:val="0"/>
+                <w:numId w:val="1"/>
+              </w:numPr>
+              <w:rPr>
+                <w:rFonts w:ascii="Times New Roman" w:hAnsi="Times New Roman" w:cs="Times New Roman"/>
+                <w:sz w:val="28"/>
+                <w:szCs w:val="28"/>
+              </w:rPr>
+            </w:pPr>
+            <w:r>
+              <w:rPr>
+                <w:rFonts w:ascii="Times New Roman" w:hAnsi="Times New Roman" w:cs="Times New Roman"/>
+                <w:sz w:val="28"/>
+                <w:szCs w:val="28"/>
+              </w:rPr>
+              <w:t xml:space="preserve">EECS 114: Engr Data Str &amp; </w:t>
+            </w:r>
+            <w:proofErr w:type="spellStart"/>
+            <w:r>
+              <w:rPr>
+                <w:rFonts w:ascii="Times New Roman" w:hAnsi="Times New Roman" w:cs="Times New Roman"/>
+                <w:sz w:val="28"/>
+                <w:szCs w:val="28"/>
+              </w:rPr>
+              <w:t>Alg</w:t>
+            </w:r>
+            <w:proofErr w:type="spellEnd"/>
+          </w:p>
+        </w:tc>
+        <w:tc>
+          <w:tcPr>
+            <w:tcW w:w="1885" w:type="dxa"/>
+          </w:tcPr>
+          <w:p>
+            <w:pPr>
+              <w:jc w:val="center"/>
+              <w:rPr>
+                <w:rFonts w:ascii="Times New Roman" w:hAnsi="Times New Roman" w:cs="Times New Roman"/>
+                <w:sz w:val="28"/>
+                <w:szCs w:val="28"/>
+              </w:rPr>
+            </w:pPr>
+            <w:r>
+              <w:rPr>
+                <w:rFonts w:ascii="Times New Roman" w:hAnsi="Times New Roman" w:cs="Times New Roman"/>
+                <w:sz w:val="28"/>
+                <w:szCs w:val="28"/>
+              </w:rPr>
+              <w:t>A</w:t>
+            </w:r>
+          </w:p>
+        </w:tc>
+      </w:tr>
+      <w:tr>
+        <w:tc>
+          <w:tcPr>
+            <w:tcW w:w="6745" w:type="dxa"/>
+          </w:tcPr>
+          <w:p>
+            <w:pPr>
+              <w:pStyle w:val="ListParagraph"/>
+              <w:numPr>
+                <w:ilvl w:val="0"/>
+                <w:numId w:val="1"/>
+              </w:numPr>
+              <w:rPr>
+                <w:rFonts w:ascii="Times New Roman" w:hAnsi="Times New Roman" w:cs="Times New Roman"/>
+                <w:sz w:val="28"/>
+                <w:szCs w:val="28"/>
+              </w:rPr>
+            </w:pPr>
+            <w:r>
+              <w:rPr>
+                <w:rFonts w:ascii="Times New Roman" w:hAnsi="Times New Roman" w:cs="Times New Roman"/>
+                <w:sz w:val="28"/>
+                <w:szCs w:val="28"/>
+              </w:rPr>
+              <w:t>EECS 170B/LB: Electronics II &amp; Lab</w:t>
+            </w:r>
+          </w:p>
+        </w:tc>
+        <w:tc>
+          <w:tcPr>
+            <w:tcW w:w="1885" w:type="dxa"/>
+          </w:tcPr>
+          <w:p>
+            <w:pPr>
+              <w:jc w:val="center"/>
+              <w:rPr>
+                <w:rFonts w:ascii="Times New Roman" w:hAnsi="Times New Roman" w:cs="Times New Roman"/>
+                <w:sz w:val="28"/>
+                <w:szCs w:val="28"/>
+              </w:rPr>
+            </w:pPr>
+            <w:r>
+              <w:rPr>
+                <w:rFonts w:ascii="Times New Roman" w:hAnsi="Times New Roman" w:cs="Times New Roman"/>
+                <w:sz w:val="28"/>
+                <w:szCs w:val="28"/>
+              </w:rPr>
+              <w:t>A</w:t>
             </w:r>
           </w:p>
         </w:tc>
@@ -1342,6 +1506,8 @@
           <w:szCs w:val="28"/>
         </w:rPr>
       </w:pPr>
+      <w:bookmarkStart w:id="0" w:name="_GoBack"/>
+      <w:bookmarkEnd w:id="0"/>
     </w:p>
     <w:sectPr>
       <w:pgSz w:w="12240" w:h="15840"/>
@@ -1491,7 +1657,7 @@
       </w:pPr>
     </w:pPrDefault>
   </w:docDefaults>
-  <w:latentStyles w:defLockedState="0" w:defUIPriority="99" w:defSemiHidden="0" w:defUnhideWhenUsed="0" w:defQFormat="0" w:count="375">
+  <w:latentStyles w:defLockedState="0" w:defUIPriority="99" w:defSemiHidden="0" w:defUnhideWhenUsed="0" w:defQFormat="0" w:count="376">
     <w:lsdException w:name="Normal" w:uiPriority="0" w:qFormat="1"/>
     <w:lsdException w:name="heading 1" w:uiPriority="9" w:qFormat="1"/>
     <w:lsdException w:name="heading 2" w:semiHidden="1" w:uiPriority="9" w:unhideWhenUsed="1" w:qFormat="1"/>
@@ -1597,7 +1763,6 @@
     <w:lsdException w:name="HTML Sample" w:semiHidden="1" w:unhideWhenUsed="1"/>
     <w:lsdException w:name="HTML Typewriter" w:semiHidden="1" w:unhideWhenUsed="1"/>
     <w:lsdException w:name="HTML Variable" w:semiHidden="1" w:unhideWhenUsed="1"/>
-    <w:lsdException w:name="Normal Table" w:semiHidden="1" w:unhideWhenUsed="1"/>
     <w:lsdException w:name="annotation subject" w:semiHidden="1" w:unhideWhenUsed="1"/>
     <w:lsdException w:name="No List" w:semiHidden="1" w:unhideWhenUsed="1"/>
     <w:lsdException w:name="Outline List 1" w:semiHidden="1" w:unhideWhenUsed="1"/>
@@ -1644,10 +1809,8 @@
     <w:lsdException w:name="Table Subtle 2" w:semiHidden="1" w:unhideWhenUsed="1"/>
     <w:lsdException w:name="Table Web 1" w:semiHidden="1" w:unhideWhenUsed="1"/>
     <w:lsdException w:name="Table Web 2" w:semiHidden="1" w:unhideWhenUsed="1"/>
-    <w:lsdException w:name="Table Web 3" w:semiHidden="1" w:unhideWhenUsed="1"/>
     <w:lsdException w:name="Balloon Text" w:semiHidden="1" w:unhideWhenUsed="1"/>
     <w:lsdException w:name="Table Grid" w:uiPriority="39"/>
-    <w:lsdException w:name="Table Theme" w:semiHidden="1" w:unhideWhenUsed="1"/>
     <w:lsdException w:name="Placeholder Text" w:semiHidden="1"/>
     <w:lsdException w:name="No Spacing" w:uiPriority="1" w:qFormat="1"/>
     <w:lsdException w:name="Light Shading" w:uiPriority="60"/>
@@ -1867,6 +2030,7 @@
     <w:lsdException w:name="Smart Hyperlink" w:semiHidden="1" w:unhideWhenUsed="1"/>
     <w:lsdException w:name="Hashtag" w:semiHidden="1" w:unhideWhenUsed="1"/>
     <w:lsdException w:name="Unresolved Mention" w:semiHidden="1" w:unhideWhenUsed="1"/>
+    <w:lsdException w:name="Smart Link" w:semiHidden="1" w:unhideWhenUsed="1"/>
   </w:latentStyles>
   <w:style w:type="paragraph" w:default="1" w:styleId="Normal">
     <w:name w:val="Normal"/>

</xml_diff>

<commit_message>
Updated schedule and classes taken as well as added in internship experience I acquired this summer.
</commit_message>
<xml_diff>
--- a/Classes_Taken.docx
+++ b/Classes_Taken.docx
@@ -1406,18 +1406,8 @@
                 <w:sz w:val="28"/>
                 <w:szCs w:val="28"/>
               </w:rPr>
-              <w:t xml:space="preserve">EECS 114: Engr Data Str &amp; </w:t>
-            </w:r>
-            <w:proofErr w:type="spellStart"/>
-            <w:r>
-              <w:rPr>
-                <w:rFonts w:ascii="Times New Roman" w:hAnsi="Times New Roman" w:cs="Times New Roman"/>
-                <w:sz w:val="28"/>
-                <w:szCs w:val="28"/>
-              </w:rPr>
-              <w:t>Alg</w:t>
-            </w:r>
-            <w:proofErr w:type="spellEnd"/>
+              <w:t>EECS 114: Engr Data Str &amp; Alg</w:t>
+            </w:r>
           </w:p>
         </w:tc>
         <w:tc>
@@ -1493,6 +1483,164 @@
               </w:rPr>
               <w:t>A</w:t>
             </w:r>
+          </w:p>
+        </w:tc>
+      </w:tr>
+      <w:tr>
+        <w:tc>
+          <w:tcPr>
+            <w:tcW w:w="6745" w:type="dxa"/>
+          </w:tcPr>
+          <w:p>
+            <w:pPr>
+              <w:pStyle w:val="ListParagraph"/>
+              <w:numPr>
+                <w:ilvl w:val="0"/>
+                <w:numId w:val="1"/>
+              </w:numPr>
+              <w:rPr>
+                <w:rFonts w:ascii="Times New Roman" w:hAnsi="Times New Roman" w:cs="Times New Roman"/>
+                <w:sz w:val="28"/>
+                <w:szCs w:val="28"/>
+              </w:rPr>
+            </w:pPr>
+            <w:r>
+              <w:rPr>
+                <w:rFonts w:ascii="Times New Roman" w:hAnsi="Times New Roman" w:cs="Times New Roman"/>
+                <w:sz w:val="28"/>
+                <w:szCs w:val="28"/>
+              </w:rPr>
+              <w:t>EECS 111: System Software</w:t>
+            </w:r>
+          </w:p>
+        </w:tc>
+        <w:tc>
+          <w:tcPr>
+            <w:tcW w:w="1885" w:type="dxa"/>
+          </w:tcPr>
+          <w:p>
+            <w:pPr>
+              <w:jc w:val="center"/>
+              <w:rPr>
+                <w:rFonts w:ascii="Times New Roman" w:hAnsi="Times New Roman" w:cs="Times New Roman"/>
+                <w:sz w:val="28"/>
+                <w:szCs w:val="28"/>
+              </w:rPr>
+            </w:pPr>
+            <w:r>
+              <w:rPr>
+                <w:rFonts w:ascii="Times New Roman" w:hAnsi="Times New Roman" w:cs="Times New Roman"/>
+                <w:sz w:val="28"/>
+                <w:szCs w:val="28"/>
+              </w:rPr>
+              <w:t>A</w:t>
+            </w:r>
+          </w:p>
+        </w:tc>
+      </w:tr>
+      <w:tr>
+        <w:tc>
+          <w:tcPr>
+            <w:tcW w:w="6745" w:type="dxa"/>
+          </w:tcPr>
+          <w:p>
+            <w:pPr>
+              <w:pStyle w:val="ListParagraph"/>
+              <w:numPr>
+                <w:ilvl w:val="0"/>
+                <w:numId w:val="1"/>
+              </w:numPr>
+              <w:rPr>
+                <w:rFonts w:ascii="Times New Roman" w:hAnsi="Times New Roman" w:cs="Times New Roman"/>
+                <w:sz w:val="28"/>
+                <w:szCs w:val="28"/>
+              </w:rPr>
+            </w:pPr>
+            <w:r>
+              <w:rPr>
+                <w:rFonts w:ascii="Times New Roman" w:hAnsi="Times New Roman" w:cs="Times New Roman"/>
+                <w:sz w:val="28"/>
+                <w:szCs w:val="28"/>
+              </w:rPr>
+              <w:t>EECS 113: Processor HW/SW Interface</w:t>
+            </w:r>
+          </w:p>
+        </w:tc>
+        <w:tc>
+          <w:tcPr>
+            <w:tcW w:w="1885" w:type="dxa"/>
+          </w:tcPr>
+          <w:p>
+            <w:pPr>
+              <w:jc w:val="center"/>
+              <w:rPr>
+                <w:rFonts w:ascii="Times New Roman" w:hAnsi="Times New Roman" w:cs="Times New Roman"/>
+                <w:sz w:val="28"/>
+                <w:szCs w:val="28"/>
+              </w:rPr>
+            </w:pPr>
+            <w:r>
+              <w:rPr>
+                <w:rFonts w:ascii="Times New Roman" w:hAnsi="Times New Roman" w:cs="Times New Roman"/>
+                <w:sz w:val="28"/>
+                <w:szCs w:val="28"/>
+              </w:rPr>
+              <w:t>A+</w:t>
+            </w:r>
+          </w:p>
+        </w:tc>
+      </w:tr>
+      <w:tr>
+        <w:tc>
+          <w:tcPr>
+            <w:tcW w:w="6745" w:type="dxa"/>
+          </w:tcPr>
+          <w:p>
+            <w:pPr>
+              <w:pStyle w:val="ListParagraph"/>
+              <w:numPr>
+                <w:ilvl w:val="0"/>
+                <w:numId w:val="1"/>
+              </w:numPr>
+              <w:rPr>
+                <w:rFonts w:ascii="Times New Roman" w:hAnsi="Times New Roman" w:cs="Times New Roman"/>
+                <w:sz w:val="28"/>
+                <w:szCs w:val="28"/>
+              </w:rPr>
+            </w:pPr>
+            <w:r>
+              <w:rPr>
+                <w:rFonts w:ascii="Times New Roman" w:hAnsi="Times New Roman" w:cs="Times New Roman"/>
+                <w:sz w:val="28"/>
+                <w:szCs w:val="28"/>
+              </w:rPr>
+              <w:t>EECS 199: Individual Study</w:t>
+            </w:r>
+          </w:p>
+        </w:tc>
+        <w:tc>
+          <w:tcPr>
+            <w:tcW w:w="1885" w:type="dxa"/>
+          </w:tcPr>
+          <w:p>
+            <w:pPr>
+              <w:jc w:val="center"/>
+              <w:rPr>
+                <w:rFonts w:ascii="Times New Roman" w:hAnsi="Times New Roman" w:cs="Times New Roman"/>
+                <w:sz w:val="28"/>
+                <w:szCs w:val="28"/>
+              </w:rPr>
+            </w:pPr>
+            <w:r>
+              <w:rPr>
+                <w:rFonts w:ascii="Times New Roman" w:hAnsi="Times New Roman" w:cs="Times New Roman"/>
+                <w:sz w:val="28"/>
+                <w:szCs w:val="28"/>
+              </w:rPr>
+              <w:t>A</w:t>
+            </w:r>
+            <w:bookmarkStart w:id="0" w:name="_GoBack"/>
+            <w:bookmarkEnd w:id="0"/>
           </w:p>
         </w:tc>
       </w:tr>
@@ -1506,8 +1654,6 @@
           <w:szCs w:val="28"/>
         </w:rPr>
       </w:pPr>
-      <w:bookmarkStart w:id="0" w:name="_GoBack"/>
-      <w:bookmarkEnd w:id="0"/>
     </w:p>
     <w:sectPr>
       <w:pgSz w:w="12240" w:h="15840"/>
@@ -1763,6 +1909,7 @@
     <w:lsdException w:name="HTML Sample" w:semiHidden="1" w:unhideWhenUsed="1"/>
     <w:lsdException w:name="HTML Typewriter" w:semiHidden="1" w:unhideWhenUsed="1"/>
     <w:lsdException w:name="HTML Variable" w:semiHidden="1" w:unhideWhenUsed="1"/>
+    <w:lsdException w:name="Normal Table" w:semiHidden="1" w:unhideWhenUsed="1"/>
     <w:lsdException w:name="annotation subject" w:semiHidden="1" w:unhideWhenUsed="1"/>
     <w:lsdException w:name="No List" w:semiHidden="1" w:unhideWhenUsed="1"/>
     <w:lsdException w:name="Outline List 1" w:semiHidden="1" w:unhideWhenUsed="1"/>
@@ -1809,8 +1956,10 @@
     <w:lsdException w:name="Table Subtle 2" w:semiHidden="1" w:unhideWhenUsed="1"/>
     <w:lsdException w:name="Table Web 1" w:semiHidden="1" w:unhideWhenUsed="1"/>
     <w:lsdException w:name="Table Web 2" w:semiHidden="1" w:unhideWhenUsed="1"/>
+    <w:lsdException w:name="Table Web 3" w:semiHidden="1" w:unhideWhenUsed="1"/>
     <w:lsdException w:name="Balloon Text" w:semiHidden="1" w:unhideWhenUsed="1"/>
     <w:lsdException w:name="Table Grid" w:uiPriority="39"/>
+    <w:lsdException w:name="Table Theme" w:semiHidden="1" w:unhideWhenUsed="1"/>
     <w:lsdException w:name="Placeholder Text" w:semiHidden="1"/>
     <w:lsdException w:name="No Spacing" w:uiPriority="1" w:qFormat="1"/>
     <w:lsdException w:name="Light Shading" w:uiPriority="60"/>

</xml_diff>